<commit_message>
acceso restringido por roles
</commit_message>
<xml_diff>
--- a/public/documentos/valores.docx
+++ b/public/documentos/valores.docx
@@ -242,7 +242,7 @@
       </w:tr>
       <w:tr>
         <w:trPr>
-          <w:trHeight w:val="373"/>
+          <w:trHeight w:val="270"/>
         </w:trPr>
         <w:tc>
           <w:tcPr>
@@ -296,18 +296,7 @@
                 <w:szCs w:val="12"/>
                 <w:lang w:val="en-US"/>
               </w:rPr>
-              <w:t>}</w:t>
-            </w:r>
-            <w:bookmarkStart w:id="0" w:name="_GoBack"/>
-            <w:bookmarkEnd w:id="0"/>
-            <w:r>
-              <w:rPr>
-                <w:rFonts w:ascii="Arial" w:hAnsi="Arial" w:cs="Arial"/>
-                <w:sz w:val="12"/>
-                <w:szCs w:val="12"/>
-                <w:lang w:val="en-US"/>
-              </w:rPr>
-              <w:t>{</w:t>
+              <w:t>}{</w:t>
             </w:r>
             <w:proofErr w:type="spellStart"/>
             <w:r>
@@ -423,15 +412,14 @@
                 <w:lang w:val="en-US"/>
               </w:rPr>
             </w:pPr>
-            <w:proofErr w:type="gramStart"/>
-            <w:r>
-              <w:rPr>
-                <w:rFonts w:ascii="Arial" w:hAnsi="Arial" w:cs="Arial"/>
-                <w:sz w:val="12"/>
-                <w:szCs w:val="12"/>
-                <w:lang w:val="en-US"/>
-              </w:rPr>
-              <w:t xml:space="preserve">{ </w:t>
+            <w:r>
+              <w:rPr>
+                <w:rFonts w:ascii="Arial" w:hAnsi="Arial" w:cs="Arial"/>
+                <w:sz w:val="12"/>
+                <w:szCs w:val="12"/>
+                <w:lang w:val="en-US"/>
+              </w:rPr>
+              <w:t>{</w:t>
             </w:r>
             <w:proofErr w:type="spellStart"/>
             <w:r>
@@ -441,35 +429,7 @@
                 <w:szCs w:val="12"/>
                 <w:lang w:val="en-US"/>
               </w:rPr>
-              <w:t>venta</w:t>
-            </w:r>
-            <w:proofErr w:type="gramEnd"/>
-            <w:r>
-              <w:rPr>
-                <w:rFonts w:ascii="Arial" w:hAnsi="Arial" w:cs="Arial"/>
-                <w:sz w:val="12"/>
-                <w:szCs w:val="12"/>
-                <w:lang w:val="en-US"/>
-              </w:rPr>
-              <w:t>_</w:t>
-            </w:r>
-            <w:r>
-              <w:rPr>
-                <w:rFonts w:ascii="Arial" w:hAnsi="Arial" w:cs="Arial"/>
-                <w:sz w:val="12"/>
-                <w:szCs w:val="12"/>
-                <w:lang w:val="en-US"/>
-              </w:rPr>
-              <w:t>mes</w:t>
-            </w:r>
-            <w:r>
-              <w:rPr>
-                <w:rFonts w:ascii="Arial" w:hAnsi="Arial" w:cs="Arial"/>
-                <w:sz w:val="12"/>
-                <w:szCs w:val="12"/>
-                <w:lang w:val="en-US"/>
-              </w:rPr>
-              <w:t>_cup</w:t>
+              <w:t>venta_mes_cup</w:t>
             </w:r>
             <w:proofErr w:type="spellEnd"/>
             <w:r>
@@ -479,7 +439,7 @@
                 <w:szCs w:val="12"/>
                 <w:lang w:val="en-US"/>
               </w:rPr>
-              <w:t xml:space="preserve"> }</w:t>
+              <w:t>}</w:t>
             </w:r>
           </w:p>
         </w:tc>
@@ -565,6 +525,162 @@
                 <w:lang w:val="en-US"/>
               </w:rPr>
               <w:t>}</w:t>
+            </w:r>
+          </w:p>
+        </w:tc>
+      </w:tr>
+      <w:tr>
+        <w:trPr>
+          <w:trHeight w:val="276"/>
+        </w:trPr>
+        <w:tc>
+          <w:tcPr>
+            <w:tcW w:w="0" w:type="auto"/>
+          </w:tcPr>
+          <w:p>
+            <w:pPr>
+              <w:jc w:val="center"/>
+              <w:rPr>
+                <w:rFonts w:ascii="Arial" w:hAnsi="Arial" w:cs="Arial"/>
+                <w:sz w:val="12"/>
+                <w:szCs w:val="12"/>
+                <w:lang w:val="en-US"/>
+              </w:rPr>
+            </w:pPr>
+            <w:r>
+              <w:rPr>
+                <w:rFonts w:ascii="Arial" w:hAnsi="Arial" w:cs="Arial"/>
+                <w:sz w:val="12"/>
+                <w:szCs w:val="12"/>
+                <w:lang w:val="en-US"/>
+              </w:rPr>
+              <w:t>Total</w:t>
+            </w:r>
+          </w:p>
+        </w:tc>
+        <w:tc>
+          <w:tcPr>
+            <w:tcW w:w="0" w:type="auto"/>
+          </w:tcPr>
+          <w:p>
+            <w:pPr>
+              <w:jc w:val="center"/>
+              <w:rPr>
+                <w:rFonts w:ascii="Arial" w:hAnsi="Arial" w:cs="Arial"/>
+                <w:sz w:val="12"/>
+                <w:szCs w:val="12"/>
+                <w:lang w:val="en-US"/>
+              </w:rPr>
+            </w:pPr>
+          </w:p>
+        </w:tc>
+        <w:tc>
+          <w:tcPr>
+            <w:tcW w:w="1578" w:type="dxa"/>
+          </w:tcPr>
+          <w:p>
+            <w:pPr>
+              <w:jc w:val="center"/>
+              <w:rPr>
+                <w:rFonts w:ascii="Arial" w:hAnsi="Arial" w:cs="Arial"/>
+                <w:sz w:val="12"/>
+                <w:szCs w:val="12"/>
+                <w:lang w:val="en-US"/>
+              </w:rPr>
+            </w:pPr>
+            <w:r>
+              <w:rPr>
+                <w:rFonts w:ascii="Arial" w:hAnsi="Arial" w:cs="Arial"/>
+                <w:sz w:val="12"/>
+                <w:szCs w:val="12"/>
+                <w:lang w:val="en-US"/>
+              </w:rPr>
+              <w:t>{#</w:t>
+            </w:r>
+            <w:proofErr w:type="gramStart"/>
+            <w:r>
+              <w:rPr>
+                <w:rFonts w:ascii="Arial" w:hAnsi="Arial" w:cs="Arial"/>
+                <w:sz w:val="12"/>
+                <w:szCs w:val="12"/>
+                <w:lang w:val="en-US"/>
+              </w:rPr>
+              <w:t>c}{</w:t>
+            </w:r>
+            <w:proofErr w:type="spellStart"/>
+            <w:proofErr w:type="gramEnd"/>
+            <w:r>
+              <w:rPr>
+                <w:rFonts w:ascii="Arial" w:hAnsi="Arial" w:cs="Arial"/>
+                <w:sz w:val="12"/>
+                <w:szCs w:val="12"/>
+                <w:lang w:val="en-US"/>
+              </w:rPr>
+              <w:t>diaria</w:t>
+            </w:r>
+            <w:proofErr w:type="spellEnd"/>
+            <w:r>
+              <w:rPr>
+                <w:rFonts w:ascii="Arial" w:hAnsi="Arial" w:cs="Arial"/>
+                <w:sz w:val="12"/>
+                <w:szCs w:val="12"/>
+                <w:lang w:val="en-US"/>
+              </w:rPr>
+              <w:t>}</w:t>
+            </w:r>
+          </w:p>
+        </w:tc>
+        <w:tc>
+          <w:tcPr>
+            <w:tcW w:w="1134" w:type="dxa"/>
+          </w:tcPr>
+          <w:p>
+            <w:pPr>
+              <w:jc w:val="center"/>
+              <w:rPr>
+                <w:rFonts w:ascii="Arial" w:hAnsi="Arial" w:cs="Arial"/>
+                <w:sz w:val="12"/>
+                <w:szCs w:val="12"/>
+                <w:lang w:val="en-US"/>
+              </w:rPr>
+            </w:pPr>
+            <w:r>
+              <w:rPr>
+                <w:rFonts w:ascii="Arial" w:hAnsi="Arial" w:cs="Arial"/>
+                <w:sz w:val="12"/>
+                <w:szCs w:val="12"/>
+                <w:lang w:val="en-US"/>
+              </w:rPr>
+              <w:t>{</w:t>
+            </w:r>
+            <w:proofErr w:type="spellStart"/>
+            <w:r>
+              <w:rPr>
+                <w:rFonts w:ascii="Arial" w:hAnsi="Arial" w:cs="Arial"/>
+                <w:sz w:val="12"/>
+                <w:szCs w:val="12"/>
+                <w:lang w:val="en-US"/>
+              </w:rPr>
+              <w:t>acum</w:t>
+            </w:r>
+            <w:r>
+              <w:rPr>
+                <w:rFonts w:ascii="Arial" w:hAnsi="Arial" w:cs="Arial"/>
+                <w:sz w:val="12"/>
+                <w:szCs w:val="12"/>
+                <w:lang w:val="en-US"/>
+              </w:rPr>
+              <w:t>u</w:t>
+            </w:r>
+            <w:proofErr w:type="spellEnd"/>
+            <w:r>
+              <w:rPr>
+                <w:rFonts w:ascii="Arial" w:hAnsi="Arial" w:cs="Arial"/>
+                <w:sz w:val="12"/>
+                <w:szCs w:val="12"/>
+                <w:lang w:val="en-US"/>
+              </w:rPr>
+              <w:t>}{/c}</w:t>
             </w:r>
           </w:p>
         </w:tc>
@@ -588,6 +704,8 @@
         </w:rPr>
         <w:t xml:space="preserve"> </w:t>
       </w:r>
+      <w:bookmarkStart w:id="0" w:name="_GoBack"/>
+      <w:bookmarkEnd w:id="0"/>
     </w:p>
     <w:p>
       <w:pPr>
@@ -1419,7 +1537,7 @@
 </file>
 
 <file path=customXml/itemProps1.xml><?xml version="1.0" encoding="utf-8"?>
-<ds:datastoreItem xmlns:ds="http://schemas.openxmlformats.org/officeDocument/2006/customXml" ds:itemID="{5D7289C9-2534-4569-9986-5CC82FF2EF2E}">
+<ds:datastoreItem xmlns:ds="http://schemas.openxmlformats.org/officeDocument/2006/customXml" ds:itemID="{6851EEF5-D334-4590-A02E-41DF5D16EAAD}">
   <ds:schemaRefs>
     <ds:schemaRef ds:uri="http://schemas.openxmlformats.org/officeDocument/2006/bibliography"/>
   </ds:schemaRefs>

</xml_diff>